<commit_message>
Borrador con texto justificado
</commit_message>
<xml_diff>
--- a/AcmeFit.docx
+++ b/AcmeFit.docx
@@ -1,9 +1,11 @@
 
 <file path=word/document.xml><?xml version="1.0" encoding="utf-8"?>
-<w:document xmlns:wpc="http://schemas.microsoft.com/office/word/2010/wordprocessingCanvas" xmlns:cx="http://schemas.microsoft.com/office/drawing/2014/chartex" xmlns:cx1="http://schemas.microsoft.com/office/drawing/2015/9/8/chartex" xmlns:cx2="http://schemas.microsoft.com/office/drawing/2015/10/21/chartex" xmlns:cx3="http://schemas.microsoft.com/office/drawing/2016/5/9/chartex" xmlns:cx4="http://schemas.microsoft.com/office/drawing/2016/5/10/chartex" xmlns:cx5="http://schemas.microsoft.com/office/drawing/2016/5/11/chartex" xmlns:mc="http://schemas.openxmlformats.org/markup-compatibility/2006" xmlns:o="urn:schemas-microsoft-com:office:office" xmlns:r="http://schemas.openxmlformats.org/officeDocument/2006/relationships" xmlns:m="http://schemas.openxmlformats.org/officeDocument/2006/math" xmlns:v="urn:schemas-microsoft-com:vml" xmlns:wp14="http://schemas.microsoft.com/office/word/2010/wordprocessingDrawing" xmlns:wp="http://schemas.openxmlformats.org/drawingml/2006/wordprocessingDrawing" xmlns:w10="urn:schemas-microsoft-com:office:word" xmlns:w="http://schemas.openxmlformats.org/wordprocessingml/2006/main" xmlns:w14="http://schemas.microsoft.com/office/word/2010/wordml" xmlns:w15="http://schemas.microsoft.com/office/word/2012/wordml" xmlns:w16se="http://schemas.microsoft.com/office/word/2015/wordml/symex" xmlns:wpg="http://schemas.microsoft.com/office/word/2010/wordprocessingGroup" xmlns:wpi="http://schemas.microsoft.com/office/word/2010/wordprocessingInk" xmlns:wne="http://schemas.microsoft.com/office/word/2006/wordml" xmlns:wps="http://schemas.microsoft.com/office/word/2010/wordprocessingShape" mc:Ignorable="w14 w15 w16se wp14">
+<w:document xmlns:wpc="http://schemas.microsoft.com/office/word/2010/wordprocessingCanvas" xmlns:cx="http://schemas.microsoft.com/office/drawing/2014/chartex" xmlns:cx1="http://schemas.microsoft.com/office/drawing/2015/9/8/chartex" xmlns:cx2="http://schemas.microsoft.com/office/drawing/2015/10/21/chartex" xmlns:cx3="http://schemas.microsoft.com/office/drawing/2016/5/9/chartex" xmlns:cx4="http://schemas.microsoft.com/office/drawing/2016/5/10/chartex" xmlns:cx5="http://schemas.microsoft.com/office/drawing/2016/5/11/chartex" xmlns:cx6="http://schemas.microsoft.com/office/drawing/2016/5/12/chartex" xmlns:cx7="http://schemas.microsoft.com/office/drawing/2016/5/13/chartex" xmlns:cx8="http://schemas.microsoft.com/office/drawing/2016/5/14/chartex" xmlns:mc="http://schemas.openxmlformats.org/markup-compatibility/2006" xmlns:o="urn:schemas-microsoft-com:office:office" xmlns:r="http://schemas.openxmlformats.org/officeDocument/2006/relationships" xmlns:m="http://schemas.openxmlformats.org/officeDocument/2006/math" xmlns:v="urn:schemas-microsoft-com:vml" xmlns:wp14="http://schemas.microsoft.com/office/word/2010/wordprocessingDrawing" xmlns:wp="http://schemas.openxmlformats.org/drawingml/2006/wordprocessingDrawing" xmlns:w10="urn:schemas-microsoft-com:office:word" xmlns:w="http://schemas.openxmlformats.org/wordprocessingml/2006/main" xmlns:w14="http://schemas.microsoft.com/office/word/2010/wordml" xmlns:w15="http://schemas.microsoft.com/office/word/2012/wordml" xmlns:w16se="http://schemas.microsoft.com/office/word/2015/wordml/symex" xmlns:wpg="http://schemas.microsoft.com/office/word/2010/wordprocessingGroup" xmlns:wpi="http://schemas.microsoft.com/office/word/2010/wordprocessingInk" xmlns:wne="http://schemas.microsoft.com/office/word/2006/wordml" xmlns:wps="http://schemas.microsoft.com/office/word/2010/wordprocessingShape" mc:Ignorable="w14 w15 w16se wp14">
   <w:body>
     <w:p>
       <w:pPr>
+        <w:ind w:left="720" w:hanging="720"/>
+        <w:jc w:val="both"/>
         <w:rPr>
           <w:sz w:val="56"/>
           <w:szCs w:val="56"/>
@@ -26,6 +28,7 @@
         <w:keepLines w:val="0"/>
         <w:spacing w:before="480"/>
         <w:contextualSpacing w:val="0"/>
+        <w:jc w:val="both"/>
         <w:rPr>
           <w:b/>
           <w:sz w:val="46"/>
@@ -52,6 +55,7 @@
         <w:keepLines w:val="0"/>
         <w:spacing w:after="80"/>
         <w:contextualSpacing w:val="0"/>
+        <w:jc w:val="both"/>
         <w:rPr>
           <w:b/>
           <w:sz w:val="34"/>
@@ -73,6 +77,7 @@
     </w:p>
     <w:p>
       <w:pPr>
+        <w:jc w:val="both"/>
         <w:rPr>
           <w:lang w:val="en-GB"/>
         </w:rPr>
@@ -81,6 +86,7 @@
     <w:p>
       <w:pPr>
         <w:ind w:hanging="360"/>
+        <w:jc w:val="both"/>
         <w:rPr>
           <w:lang w:val="en-GB"/>
         </w:rPr>
@@ -116,6 +122,7 @@
     </w:p>
     <w:p>
       <w:pPr>
+        <w:jc w:val="both"/>
         <w:rPr>
           <w:lang w:val="en-GB"/>
         </w:rPr>
@@ -130,6 +137,7 @@
     <w:p>
       <w:pPr>
         <w:ind w:hanging="360"/>
+        <w:jc w:val="both"/>
         <w:rPr>
           <w:lang w:val="en-GB"/>
         </w:rPr>
@@ -160,17 +168,12 @@
         <w:rPr>
           <w:lang w:val="en-GB"/>
         </w:rPr>
-        <w:t>Administrator manage gyms. Every gym has name, a</w:t>
-      </w:r>
-      <w:r>
-        <w:rPr>
-          <w:lang w:val="en-GB"/>
-        </w:rPr>
-        <w:t>ddress, price and a phone number.</w:t>
-      </w:r>
-    </w:p>
-    <w:p>
-      <w:pPr>
+        <w:t>Administrator manage gyms. Every gym has name, address, price and a phone number.</w:t>
+      </w:r>
+    </w:p>
+    <w:p>
+      <w:pPr>
+        <w:jc w:val="both"/>
         <w:rPr>
           <w:lang w:val="en-GB"/>
         </w:rPr>
@@ -185,6 +188,7 @@
     <w:p>
       <w:pPr>
         <w:ind w:hanging="360"/>
+        <w:jc w:val="both"/>
         <w:rPr>
           <w:lang w:val="en-GB"/>
         </w:rPr>
@@ -232,6 +236,7 @@
     </w:p>
     <w:p>
       <w:pPr>
+        <w:jc w:val="both"/>
         <w:rPr>
           <w:lang w:val="en-GB"/>
         </w:rPr>
@@ -246,6 +251,7 @@
     <w:p>
       <w:pPr>
         <w:ind w:hanging="360"/>
+        <w:jc w:val="both"/>
         <w:rPr>
           <w:lang w:val="en-GB"/>
         </w:rPr>
@@ -276,13 +282,7 @@
         <w:rPr>
           <w:lang w:val="en-GB"/>
         </w:rPr>
-        <w:t>Monitors can create exercise routine, which include a t</w:t>
-      </w:r>
-      <w:r>
-        <w:rPr>
-          <w:lang w:val="en-GB"/>
-        </w:rPr>
-        <w:t xml:space="preserve">itle, duration, description and attachment with video </w:t>
+        <w:t xml:space="preserve">Monitors can create exercise routine, which include a title, duration, description and attachment with video </w:t>
       </w:r>
       <w:proofErr w:type="spellStart"/>
       <w:r>
@@ -302,6 +302,7 @@
     <w:p>
       <w:pPr>
         <w:ind w:hanging="360"/>
+        <w:jc w:val="both"/>
         <w:rPr>
           <w:lang w:val="en-GB"/>
         </w:rPr>
@@ -310,6 +311,7 @@
     <w:p>
       <w:pPr>
         <w:ind w:hanging="360"/>
+        <w:jc w:val="both"/>
         <w:rPr>
           <w:b/>
           <w:highlight w:val="white"/>
@@ -333,6 +335,7 @@
     </w:p>
     <w:p>
       <w:pPr>
+        <w:jc w:val="both"/>
         <w:rPr>
           <w:lang w:val="en-GB"/>
         </w:rPr>
@@ -341,6 +344,7 @@
     <w:p>
       <w:pPr>
         <w:ind w:hanging="360"/>
+        <w:jc w:val="both"/>
         <w:rPr>
           <w:lang w:val="en-GB"/>
         </w:rPr>
@@ -371,17 +375,12 @@
         <w:rPr>
           <w:lang w:val="en-GB"/>
         </w:rPr>
-        <w:t xml:space="preserve">Actors can register their social identities. Such identities </w:t>
-      </w:r>
-      <w:r>
-        <w:rPr>
-          <w:lang w:val="en-GB"/>
-        </w:rPr>
-        <w:t>consist of a nick, the name of a social network, a link to that social network, and an optional picture.</w:t>
-      </w:r>
-    </w:p>
-    <w:p>
-      <w:pPr>
+        <w:t>Actors can register their social identities. Such identities consist of a nick, the name of a social network, a link to that social network, and an optional picture.</w:t>
+      </w:r>
+    </w:p>
+    <w:p>
+      <w:pPr>
+        <w:jc w:val="both"/>
         <w:rPr>
           <w:lang w:val="en-GB"/>
         </w:rPr>
@@ -396,6 +395,7 @@
     <w:p>
       <w:pPr>
         <w:ind w:hanging="360"/>
+        <w:jc w:val="both"/>
         <w:rPr>
           <w:lang w:val="en-GB"/>
         </w:rPr>
@@ -426,18 +426,13 @@
         <w:rPr>
           <w:lang w:val="en-GB"/>
         </w:rPr>
-        <w:t>Actors may exchange messages. For every message, the system must store its sender, its recipient, the moment when it was sent, its title, its te</w:t>
-      </w:r>
-      <w:r>
-        <w:rPr>
-          <w:lang w:val="en-GB"/>
-        </w:rPr>
-        <w:t>xt, and an arbitrary number of attachments.</w:t>
+        <w:t>Actors may exchange messages. For every message, the system must store its sender, its recipient, the moment when it was sent, its title, its text, and an arbitrary number of attachments.</w:t>
       </w:r>
     </w:p>
     <w:p>
       <w:pPr>
         <w:ind w:hanging="360"/>
+        <w:jc w:val="both"/>
         <w:rPr>
           <w:lang w:val="en-GB"/>
         </w:rPr>
@@ -446,6 +441,7 @@
     <w:p>
       <w:pPr>
         <w:ind w:hanging="360"/>
+        <w:jc w:val="both"/>
         <w:rPr>
           <w:lang w:val="en-GB"/>
         </w:rPr>
@@ -461,17 +457,12 @@
           <w:lang w:val="en-GB"/>
         </w:rPr>
         <w:tab/>
-        <w:t>The system can issue invoices to users. For every invoice, it must store the moment when it’s issued, Acme Fit’s VAT number, some information about the user, the details, the total amount due (in EURO), and t</w:t>
-      </w:r>
-      <w:r>
-        <w:rPr>
-          <w:lang w:val="en-GB"/>
-        </w:rPr>
-        <w:t>he credit card that was used to pay it.</w:t>
-      </w:r>
-    </w:p>
-    <w:p>
-      <w:pPr>
+        <w:t>The system can issue invoices to users. For every invoice, it must store the moment when it’s issued, Acme Fit’s VAT number, some information about the user, the details, the total amount due (in EURO), and the credit card that was used to pay it.</w:t>
+      </w:r>
+    </w:p>
+    <w:p>
+      <w:pPr>
+        <w:jc w:val="both"/>
         <w:rPr>
           <w:lang w:val="en-GB"/>
         </w:rPr>
@@ -485,6 +476,7 @@
     </w:p>
     <w:p>
       <w:pPr>
+        <w:jc w:val="both"/>
         <w:rPr>
           <w:lang w:val="en-GB"/>
         </w:rPr>
@@ -500,6 +492,7 @@
       <w:pPr>
         <w:pStyle w:val="Ttulo2"/>
         <w:contextualSpacing w:val="0"/>
+        <w:jc w:val="both"/>
         <w:rPr>
           <w:b/>
           <w:sz w:val="34"/>
@@ -521,6 +514,7 @@
     </w:p>
     <w:p>
       <w:pPr>
+        <w:jc w:val="both"/>
         <w:rPr>
           <w:lang w:val="en-GB"/>
         </w:rPr>
@@ -535,6 +529,7 @@
     <w:p>
       <w:pPr>
         <w:ind w:left="720"/>
+        <w:jc w:val="both"/>
         <w:rPr>
           <w:lang w:val="en-GB"/>
         </w:rPr>
@@ -549,6 +544,7 @@
     <w:p>
       <w:pPr>
         <w:ind w:left="720"/>
+        <w:jc w:val="both"/>
         <w:rPr>
           <w:lang w:val="en-GB"/>
         </w:rPr>
@@ -575,13 +571,15 @@
     <w:p>
       <w:pPr>
         <w:ind w:left="720"/>
-        <w:rPr>
-          <w:lang w:val="en-GB"/>
-        </w:rPr>
-      </w:pPr>
-    </w:p>
-    <w:p>
-      <w:pPr>
+        <w:jc w:val="both"/>
+        <w:rPr>
+          <w:lang w:val="en-GB"/>
+        </w:rPr>
+      </w:pPr>
+    </w:p>
+    <w:p>
+      <w:pPr>
+        <w:jc w:val="both"/>
         <w:rPr>
           <w:lang w:val="en-GB"/>
         </w:rPr>
@@ -596,6 +594,7 @@
     <w:p>
       <w:pPr>
         <w:ind w:left="720"/>
+        <w:jc w:val="both"/>
         <w:rPr>
           <w:lang w:val="en-GB"/>
         </w:rPr>
@@ -622,6 +621,7 @@
     <w:p>
       <w:pPr>
         <w:ind w:left="720"/>
+        <w:jc w:val="both"/>
         <w:rPr>
           <w:lang w:val="en-GB"/>
         </w:rPr>
@@ -636,6 +636,7 @@
     <w:p>
       <w:pPr>
         <w:ind w:left="720"/>
+        <w:jc w:val="both"/>
         <w:rPr>
           <w:lang w:val="en-GB"/>
         </w:rPr>
@@ -651,33 +652,30 @@
     <w:p>
       <w:pPr>
         <w:ind w:left="720"/>
-        <w:rPr>
-          <w:lang w:val="en-GB"/>
-        </w:rPr>
-      </w:pPr>
-    </w:p>
-    <w:p>
-      <w:pPr>
-        <w:rPr>
-          <w:lang w:val="en-GB"/>
-        </w:rPr>
-      </w:pPr>
-      <w:r>
-        <w:rPr>
-          <w:lang w:val="en-GB"/>
-        </w:rPr>
-        <w:t>- An actor who is authenticated as a monitor must be able to</w:t>
-      </w:r>
-      <w:r>
-        <w:rPr>
-          <w:lang w:val="en-GB"/>
-        </w:rPr>
-        <w:t xml:space="preserve">: </w:t>
+        <w:jc w:val="both"/>
+        <w:rPr>
+          <w:lang w:val="en-GB"/>
+        </w:rPr>
+      </w:pPr>
+    </w:p>
+    <w:p>
+      <w:pPr>
+        <w:jc w:val="both"/>
+        <w:rPr>
+          <w:lang w:val="en-GB"/>
+        </w:rPr>
+      </w:pPr>
+      <w:r>
+        <w:rPr>
+          <w:lang w:val="en-GB"/>
+        </w:rPr>
+        <w:t xml:space="preserve">- An actor who is authenticated as a monitor must be able to: </w:t>
       </w:r>
     </w:p>
     <w:p>
       <w:pPr>
         <w:ind w:left="720"/>
+        <w:jc w:val="both"/>
         <w:rPr>
           <w:lang w:val="en-GB"/>
         </w:rPr>
@@ -692,6 +690,7 @@
     <w:p>
       <w:pPr>
         <w:ind w:left="720"/>
+        <w:jc w:val="both"/>
         <w:rPr>
           <w:lang w:val="en-GB"/>
         </w:rPr>
@@ -706,6 +705,7 @@
     <w:p>
       <w:pPr>
         <w:ind w:left="720"/>
+        <w:jc w:val="both"/>
         <w:rPr>
           <w:lang w:val="en-GB"/>
         </w:rPr>
@@ -720,13 +720,15 @@
     <w:p>
       <w:pPr>
         <w:ind w:left="720"/>
-        <w:rPr>
-          <w:lang w:val="en-GB"/>
-        </w:rPr>
-      </w:pPr>
-    </w:p>
-    <w:p>
-      <w:pPr>
+        <w:jc w:val="both"/>
+        <w:rPr>
+          <w:lang w:val="en-GB"/>
+        </w:rPr>
+      </w:pPr>
+    </w:p>
+    <w:p>
+      <w:pPr>
+        <w:jc w:val="both"/>
         <w:rPr>
           <w:lang w:val="en-GB"/>
         </w:rPr>
@@ -741,6 +743,7 @@
     <w:p>
       <w:pPr>
         <w:ind w:firstLine="720"/>
+        <w:jc w:val="both"/>
         <w:rPr>
           <w:lang w:val="en-GB"/>
         </w:rPr>
@@ -755,6 +758,7 @@
     <w:p>
       <w:pPr>
         <w:ind w:left="720"/>
+        <w:jc w:val="both"/>
         <w:rPr>
           <w:lang w:val="en-GB"/>
         </w:rPr>
@@ -769,6 +773,7 @@
     <w:p>
       <w:pPr>
         <w:ind w:left="720"/>
+        <w:jc w:val="both"/>
         <w:rPr>
           <w:lang w:val="en-GB"/>
         </w:rPr>
@@ -781,6 +786,7 @@
           <w:ilvl w:val="0"/>
           <w:numId w:val="3"/>
         </w:numPr>
+        <w:jc w:val="both"/>
         <w:rPr>
           <w:lang w:val="en-GB"/>
         </w:rPr>
@@ -835,6 +841,7 @@
           <w:ilvl w:val="0"/>
           <w:numId w:val="3"/>
         </w:numPr>
+        <w:jc w:val="both"/>
         <w:rPr>
           <w:lang w:val="en-GB"/>
         </w:rPr>
@@ -853,6 +860,7 @@
           <w:ilvl w:val="0"/>
           <w:numId w:val="3"/>
         </w:numPr>
+        <w:jc w:val="both"/>
         <w:rPr>
           <w:lang w:val="en-GB"/>
         </w:rPr>
@@ -866,6 +874,7 @@
     </w:p>
     <w:p>
       <w:pPr>
+        <w:jc w:val="both"/>
         <w:rPr>
           <w:lang w:val="en-GB"/>
         </w:rPr>
@@ -879,6 +888,7 @@
     </w:p>
     <w:p>
       <w:pPr>
+        <w:jc w:val="both"/>
         <w:rPr>
           <w:b/>
           <w:sz w:val="34"/>
@@ -898,6 +908,7 @@
     </w:p>
     <w:p>
       <w:pPr>
+        <w:jc w:val="both"/>
         <w:rPr>
           <w:b/>
           <w:sz w:val="34"/>
@@ -908,44 +919,35 @@
     </w:p>
     <w:p>
       <w:pPr>
-        <w:rPr>
-          <w:lang w:val="en-GB"/>
-        </w:rPr>
-      </w:pPr>
-      <w:r>
-        <w:rPr>
-          <w:lang w:val="en-GB"/>
-        </w:rPr>
-        <w:t>- The system</w:t>
-      </w:r>
-      <w:r>
-        <w:rPr>
-          <w:lang w:val="en-GB"/>
-        </w:rPr>
-        <w:t xml:space="preserve"> must be available in English and Spanish.</w:t>
-      </w:r>
-    </w:p>
-    <w:p>
-      <w:pPr>
-        <w:rPr>
-          <w:lang w:val="en-GB"/>
-        </w:rPr>
-      </w:pPr>
-      <w:r>
-        <w:rPr>
-          <w:lang w:val="en-GB"/>
-        </w:rPr>
-        <w:t>- The system will be run in Spain, so it must comply with the Spanish regulations except for the following ones: a) the requirement in LOPD regarding keeping files and communications secure and confidential; b) th</w:t>
-      </w:r>
-      <w:r>
-        <w:rPr>
-          <w:lang w:val="en-GB"/>
-        </w:rPr>
-        <w:t>e requirement in LSSI regarding informing the Chamber of Commerce about your internet domain.</w:t>
-      </w:r>
-    </w:p>
-    <w:p>
-      <w:pPr>
+        <w:jc w:val="both"/>
+        <w:rPr>
+          <w:lang w:val="en-GB"/>
+        </w:rPr>
+      </w:pPr>
+      <w:r>
+        <w:rPr>
+          <w:lang w:val="en-GB"/>
+        </w:rPr>
+        <w:t>- The system must be available in English and Spanish.</w:t>
+      </w:r>
+    </w:p>
+    <w:p>
+      <w:pPr>
+        <w:jc w:val="both"/>
+        <w:rPr>
+          <w:lang w:val="en-GB"/>
+        </w:rPr>
+      </w:pPr>
+      <w:r>
+        <w:rPr>
+          <w:lang w:val="en-GB"/>
+        </w:rPr>
+        <w:t>- The system will be run in Spain, so it must comply with the Spanish regulations except for the following ones: a) the requirement in LOPD regarding keeping files and communications secure and confidential; b) the requirement in LSSI regarding informing the Chamber of Commerce about your internet domain.</w:t>
+      </w:r>
+    </w:p>
+    <w:p>
+      <w:pPr>
+        <w:jc w:val="both"/>
         <w:rPr>
           <w:lang w:val="en-GB"/>
         </w:rPr>
@@ -959,21 +961,16 @@
     </w:p>
     <w:p>
       <w:pPr>
-        <w:rPr>
-          <w:lang w:val="en-GB"/>
-        </w:rPr>
-      </w:pPr>
-      <w:r>
-        <w:rPr>
-          <w:lang w:val="en-GB"/>
-        </w:rPr>
-        <w:t xml:space="preserve">- Pictures are not required to be stored by the system, but referenced by means of their URLs. - The validity of a </w:t>
-      </w:r>
-      <w:r>
-        <w:rPr>
-          <w:lang w:val="en-GB"/>
-        </w:rPr>
-        <w:t xml:space="preserve">credit card must be checked as follows: a) its number must be run through </w:t>
+        <w:jc w:val="both"/>
+        <w:rPr>
+          <w:lang w:val="en-GB"/>
+        </w:rPr>
+      </w:pPr>
+      <w:r>
+        <w:rPr>
+          <w:lang w:val="en-GB"/>
+        </w:rPr>
+        <w:t xml:space="preserve">- Pictures are not required to be stored by the system, but referenced by means of their URLs. - The validity of a credit card must be checked as follows: a) its number must be run through </w:t>
       </w:r>
       <w:proofErr w:type="spellStart"/>
       <w:r>
@@ -992,25 +989,21 @@
     </w:p>
     <w:p>
       <w:pPr>
-        <w:rPr>
-          <w:lang w:val="en-GB"/>
-        </w:rPr>
-      </w:pPr>
-      <w:r>
-        <w:rPr>
-          <w:lang w:val="en-GB"/>
-        </w:rPr>
-        <w:t>- Wherever a credit card is shown, it must be masked, i.e. only the leadin</w:t>
-      </w:r>
-      <w:r>
-        <w:rPr>
-          <w:lang w:val="en-GB"/>
-        </w:rPr>
-        <w:t xml:space="preserve">g and trailing four digits must be readable; the others must be displayed as asterisks. </w:t>
-      </w:r>
-    </w:p>
-    <w:p>
-      <w:pPr>
+        <w:jc w:val="both"/>
+        <w:rPr>
+          <w:lang w:val="en-GB"/>
+        </w:rPr>
+      </w:pPr>
+      <w:r>
+        <w:rPr>
+          <w:lang w:val="en-GB"/>
+        </w:rPr>
+        <w:t xml:space="preserve">- Wherever a credit card is shown, it must be masked, i.e. only the leading and trailing four digits must be readable; the others must be displayed as asterisks. </w:t>
+      </w:r>
+    </w:p>
+    <w:p>
+      <w:pPr>
+        <w:jc w:val="both"/>
         <w:rPr>
           <w:lang w:val="en-GB"/>
         </w:rPr>
@@ -1029,6 +1022,7 @@
         <w:keepLines w:val="0"/>
         <w:spacing w:before="480"/>
         <w:contextualSpacing w:val="0"/>
+        <w:jc w:val="both"/>
         <w:rPr>
           <w:b/>
           <w:sz w:val="46"/>
@@ -1081,6 +1075,7 @@
         <w:keepLines w:val="0"/>
         <w:spacing w:after="80"/>
         <w:contextualSpacing w:val="0"/>
+        <w:jc w:val="both"/>
       </w:pPr>
       <w:bookmarkStart w:id="4" w:name="_o1zlquljefu5" w:colFirst="0" w:colLast="0"/>
       <w:bookmarkEnd w:id="4"/>
@@ -1121,6 +1116,7 @@
         </w:numPr>
         <w:ind w:hanging="360"/>
         <w:contextualSpacing/>
+        <w:jc w:val="both"/>
         <w:rPr>
           <w:lang w:val="en-GB"/>
         </w:rPr>
@@ -1171,13 +1167,7 @@
         <w:rPr>
           <w:lang w:val="en-GB"/>
         </w:rPr>
-        <w:t>duration(months) and a quantity of   ing</w:t>
-      </w:r>
-      <w:r>
-        <w:rPr>
-          <w:lang w:val="en-GB"/>
-        </w:rPr>
-        <w:t>redients.</w:t>
+        <w:t>duration(months) and a quantity of   ingredients.</w:t>
       </w:r>
     </w:p>
     <w:p>
@@ -1232,6 +1222,7 @@
       <w:pPr>
         <w:pStyle w:val="Ttulo2"/>
         <w:contextualSpacing w:val="0"/>
+        <w:jc w:val="both"/>
         <w:rPr>
           <w:b/>
           <w:sz w:val="34"/>
@@ -1253,13 +1244,15 @@
     </w:p>
     <w:p>
       <w:pPr>
-        <w:rPr>
-          <w:lang w:val="en-GB"/>
-        </w:rPr>
-      </w:pPr>
-    </w:p>
-    <w:p>
-      <w:pPr>
+        <w:jc w:val="both"/>
+        <w:rPr>
+          <w:lang w:val="en-GB"/>
+        </w:rPr>
+      </w:pPr>
+    </w:p>
+    <w:p>
+      <w:pPr>
+        <w:jc w:val="both"/>
         <w:rPr>
           <w:lang w:val="en-GB"/>
         </w:rPr>
@@ -1273,6 +1266,7 @@
     </w:p>
     <w:p>
       <w:pPr>
+        <w:jc w:val="both"/>
         <w:rPr>
           <w:lang w:val="en-GB"/>
         </w:rPr>
@@ -1287,13 +1281,15 @@
     </w:p>
     <w:p>
       <w:pPr>
-        <w:rPr>
-          <w:lang w:val="en-GB"/>
-        </w:rPr>
-      </w:pPr>
-    </w:p>
-    <w:p>
-      <w:pPr>
+        <w:jc w:val="both"/>
+        <w:rPr>
+          <w:lang w:val="en-GB"/>
+        </w:rPr>
+      </w:pPr>
+    </w:p>
+    <w:p>
+      <w:pPr>
+        <w:jc w:val="both"/>
         <w:rPr>
           <w:lang w:val="en-GB"/>
         </w:rPr>
@@ -1319,6 +1315,7 @@
     </w:p>
     <w:p>
       <w:pPr>
+        <w:jc w:val="both"/>
         <w:rPr>
           <w:lang w:val="en-GB"/>
         </w:rPr>
@@ -1333,32 +1330,29 @@
     </w:p>
     <w:p>
       <w:pPr>
-        <w:rPr>
-          <w:lang w:val="en-GB"/>
-        </w:rPr>
-      </w:pPr>
-    </w:p>
-    <w:p>
-      <w:pPr>
-        <w:rPr>
-          <w:lang w:val="en-GB"/>
-        </w:rPr>
-      </w:pPr>
-      <w:r>
-        <w:rPr>
-          <w:lang w:val="en-GB"/>
-        </w:rPr>
-        <w:t>- An actor who is authenticated</w:t>
-      </w:r>
-      <w:r>
-        <w:rPr>
-          <w:lang w:val="en-GB"/>
-        </w:rPr>
-        <w:t xml:space="preserve"> as a nutritionist must be able to: </w:t>
-      </w:r>
-    </w:p>
-    <w:p>
-      <w:pPr>
+        <w:jc w:val="both"/>
+        <w:rPr>
+          <w:lang w:val="en-GB"/>
+        </w:rPr>
+      </w:pPr>
+    </w:p>
+    <w:p>
+      <w:pPr>
+        <w:jc w:val="both"/>
+        <w:rPr>
+          <w:lang w:val="en-GB"/>
+        </w:rPr>
+      </w:pPr>
+      <w:r>
+        <w:rPr>
+          <w:lang w:val="en-GB"/>
+        </w:rPr>
+        <w:t xml:space="preserve">- An actor who is authenticated as a nutritionist must be able to: </w:t>
+      </w:r>
+    </w:p>
+    <w:p>
+      <w:pPr>
+        <w:jc w:val="both"/>
         <w:rPr>
           <w:lang w:val="en-GB"/>
         </w:rPr>
@@ -1373,6 +1367,7 @@
     </w:p>
     <w:p>
       <w:pPr>
+        <w:jc w:val="both"/>
         <w:rPr>
           <w:lang w:val="en-GB"/>
         </w:rPr>
@@ -1388,6 +1383,7 @@
     <w:p>
       <w:pPr>
         <w:ind w:left="720"/>
+        <w:jc w:val="both"/>
         <w:rPr>
           <w:lang w:val="en-GB"/>
         </w:rPr>
@@ -1419,6 +1415,7 @@
     </w:p>
     <w:p>
       <w:pPr>
+        <w:jc w:val="both"/>
         <w:rPr>
           <w:lang w:val="en-GB"/>
         </w:rPr>
@@ -1432,6 +1429,7 @@
     </w:p>
     <w:p>
       <w:pPr>
+        <w:jc w:val="both"/>
         <w:rPr>
           <w:lang w:val="en-GB"/>
         </w:rPr>
@@ -1446,6 +1444,7 @@
     <w:p>
       <w:pPr>
         <w:ind w:left="720"/>
+        <w:jc w:val="both"/>
         <w:rPr>
           <w:lang w:val="en-GB"/>
         </w:rPr>
@@ -1465,6 +1464,7 @@
     </w:p>
     <w:p>
       <w:pPr>
+        <w:jc w:val="both"/>
         <w:rPr>
           <w:lang w:val="en-GB"/>
         </w:rPr>
@@ -1477,27 +1477,16 @@
           <w:ilvl w:val="0"/>
           <w:numId w:val="3"/>
         </w:numPr>
-        <w:rPr>
-          <w:lang w:val="en-GB"/>
-        </w:rPr>
-      </w:pPr>
-      <w:r>
-        <w:rPr>
-          <w:lang w:val="en-GB"/>
-        </w:rPr>
-        <w:t xml:space="preserve">The minimum, the maximum and the average number of </w:t>
-      </w:r>
-      <w:r>
-        <w:rPr>
-          <w:lang w:val="en-GB"/>
-        </w:rPr>
-        <w:t>diets</w:t>
-      </w:r>
-      <w:r>
-        <w:rPr>
-          <w:lang w:val="en-GB"/>
-        </w:rPr>
-        <w:t xml:space="preserve"> created </w:t>
+        <w:jc w:val="both"/>
+        <w:rPr>
+          <w:lang w:val="en-GB"/>
+        </w:rPr>
+      </w:pPr>
+      <w:r>
+        <w:rPr>
+          <w:lang w:val="en-GB"/>
+        </w:rPr>
+        <w:t xml:space="preserve">The minimum, the maximum and the average number of diets created </w:t>
       </w:r>
       <w:r>
         <w:rPr>
@@ -1509,19 +1498,7 @@
         <w:rPr>
           <w:lang w:val="en-GB"/>
         </w:rPr>
-        <w:t xml:space="preserve"> a </w:t>
-      </w:r>
-      <w:r>
-        <w:rPr>
-          <w:lang w:val="en-GB"/>
-        </w:rPr>
-        <w:t>nutritionist</w:t>
-      </w:r>
-      <w:r>
-        <w:rPr>
-          <w:lang w:val="en-GB"/>
-        </w:rPr>
-        <w:t>.</w:t>
+        <w:t xml:space="preserve"> a nutritionist.</w:t>
       </w:r>
     </w:p>
     <w:p>
@@ -1531,6 +1508,7 @@
           <w:ilvl w:val="0"/>
           <w:numId w:val="3"/>
         </w:numPr>
+        <w:jc w:val="both"/>
         <w:rPr>
           <w:lang w:val="en-GB"/>
         </w:rPr>
@@ -1544,13 +1522,15 @@
     </w:p>
     <w:p>
       <w:pPr>
-        <w:rPr>
-          <w:lang w:val="en-GB"/>
-        </w:rPr>
-      </w:pPr>
-    </w:p>
-    <w:p>
-      <w:pPr>
+        <w:jc w:val="both"/>
+        <w:rPr>
+          <w:lang w:val="en-GB"/>
+        </w:rPr>
+      </w:pPr>
+    </w:p>
+    <w:p>
+      <w:pPr>
+        <w:jc w:val="both"/>
         <w:rPr>
           <w:b/>
           <w:sz w:val="34"/>
@@ -1570,13 +1550,15 @@
     </w:p>
     <w:p>
       <w:pPr>
-        <w:rPr>
-          <w:lang w:val="en-GB"/>
-        </w:rPr>
-      </w:pPr>
-    </w:p>
-    <w:p>
-      <w:pPr>
+        <w:jc w:val="both"/>
+        <w:rPr>
+          <w:lang w:val="en-GB"/>
+        </w:rPr>
+      </w:pPr>
+    </w:p>
+    <w:p>
+      <w:pPr>
+        <w:jc w:val="both"/>
         <w:rPr>
           <w:lang w:val="en-GB"/>
         </w:rPr>
@@ -1606,6 +1588,7 @@
         <w:keepLines w:val="0"/>
         <w:spacing w:before="480"/>
         <w:contextualSpacing w:val="0"/>
+        <w:jc w:val="both"/>
         <w:rPr>
           <w:b/>
           <w:sz w:val="46"/>
@@ -1658,6 +1641,7 @@
         <w:keepLines w:val="0"/>
         <w:spacing w:after="80"/>
         <w:contextualSpacing w:val="0"/>
+        <w:jc w:val="both"/>
       </w:pPr>
       <w:bookmarkStart w:id="7" w:name="_d1kfde54e99m" w:colFirst="0" w:colLast="0"/>
       <w:bookmarkEnd w:id="7"/>
@@ -1698,6 +1682,7 @@
         </w:numPr>
         <w:ind w:hanging="360"/>
         <w:contextualSpacing/>
+        <w:jc w:val="both"/>
         <w:rPr>
           <w:lang w:val="en-GB"/>
         </w:rPr>
@@ -1711,6 +1696,7 @@
     </w:p>
     <w:p>
       <w:pPr>
+        <w:jc w:val="both"/>
         <w:rPr>
           <w:lang w:val="en-GB"/>
         </w:rPr>
@@ -1724,6 +1710,7 @@
         </w:numPr>
         <w:ind w:hanging="360"/>
         <w:contextualSpacing/>
+        <w:jc w:val="both"/>
         <w:rPr>
           <w:lang w:val="en-GB"/>
         </w:rPr>
@@ -1749,6 +1736,7 @@
     </w:p>
     <w:p>
       <w:pPr>
+        <w:jc w:val="both"/>
         <w:rPr>
           <w:lang w:val="en-GB"/>
         </w:rPr>
@@ -1762,21 +1750,16 @@
         </w:numPr>
         <w:ind w:hanging="360"/>
         <w:contextualSpacing/>
-        <w:rPr>
-          <w:lang w:val="en-GB"/>
-        </w:rPr>
-      </w:pPr>
-      <w:r>
-        <w:rPr>
-          <w:lang w:val="en-GB"/>
-        </w:rPr>
-        <w:t>An user can make a request to rent a court. This request has</w:t>
-      </w:r>
-      <w:r>
-        <w:rPr>
-          <w:lang w:val="en-GB"/>
-        </w:rPr>
-        <w:t xml:space="preserve"> a check-in and check-out hour, a </w:t>
+        <w:jc w:val="both"/>
+        <w:rPr>
+          <w:lang w:val="en-GB"/>
+        </w:rPr>
+      </w:pPr>
+      <w:r>
+        <w:rPr>
+          <w:lang w:val="en-GB"/>
+        </w:rPr>
+        <w:t xml:space="preserve">An user can make a request to rent a court. This request has a check-in and check-out hour, a </w:t>
       </w:r>
       <w:r>
         <w:rPr>
@@ -1819,6 +1802,7 @@
       <w:pPr>
         <w:pStyle w:val="Ttulo2"/>
         <w:contextualSpacing w:val="0"/>
+        <w:jc w:val="both"/>
         <w:rPr>
           <w:b/>
           <w:sz w:val="34"/>
@@ -1841,6 +1825,7 @@
     </w:p>
     <w:p>
       <w:pPr>
+        <w:jc w:val="both"/>
         <w:rPr>
           <w:lang w:val="en-GB"/>
         </w:rPr>
@@ -1855,6 +1840,7 @@
     <w:p>
       <w:pPr>
         <w:ind w:left="720"/>
+        <w:jc w:val="both"/>
         <w:rPr>
           <w:lang w:val="en-GB"/>
         </w:rPr>
@@ -1880,32 +1866,29 @@
     </w:p>
     <w:p>
       <w:pPr>
-        <w:rPr>
-          <w:lang w:val="en-GB"/>
-        </w:rPr>
-      </w:pPr>
-    </w:p>
-    <w:p>
-      <w:pPr>
-        <w:rPr>
-          <w:lang w:val="en-GB"/>
-        </w:rPr>
-      </w:pPr>
-      <w:r>
-        <w:rPr>
-          <w:lang w:val="en-GB"/>
-        </w:rPr>
-        <w:t>- An actor who is authenticated as a manager mu</w:t>
-      </w:r>
-      <w:r>
-        <w:rPr>
-          <w:lang w:val="en-GB"/>
-        </w:rPr>
-        <w:t xml:space="preserve">st be able to: </w:t>
-      </w:r>
-    </w:p>
-    <w:p>
-      <w:pPr>
+        <w:jc w:val="both"/>
+        <w:rPr>
+          <w:lang w:val="en-GB"/>
+        </w:rPr>
+      </w:pPr>
+    </w:p>
+    <w:p>
+      <w:pPr>
+        <w:jc w:val="both"/>
+        <w:rPr>
+          <w:lang w:val="en-GB"/>
+        </w:rPr>
+      </w:pPr>
+      <w:r>
+        <w:rPr>
+          <w:lang w:val="en-GB"/>
+        </w:rPr>
+        <w:t xml:space="preserve">- An actor who is authenticated as a manager must be able to: </w:t>
+      </w:r>
+    </w:p>
+    <w:p>
+      <w:pPr>
+        <w:jc w:val="both"/>
         <w:rPr>
           <w:lang w:val="en-GB"/>
         </w:rPr>
@@ -1921,6 +1904,7 @@
     <w:p>
       <w:pPr>
         <w:ind w:left="720"/>
+        <w:jc w:val="both"/>
         <w:rPr>
           <w:lang w:val="en-GB"/>
         </w:rPr>
@@ -1935,20 +1919,30 @@
     <w:p>
       <w:pPr>
         <w:ind w:left="720"/>
-        <w:rPr>
-          <w:lang w:val="en-GB"/>
-        </w:rPr>
-      </w:pPr>
-      <w:r>
-        <w:rPr>
-          <w:lang w:val="en-GB"/>
-        </w:rPr>
-        <w:t>o Approve or deny a request to rent any gym’s court.</w:t>
+        <w:jc w:val="both"/>
+        <w:rPr>
+          <w:lang w:val="en-GB"/>
+        </w:rPr>
+      </w:pPr>
+      <w:r>
+        <w:rPr>
+          <w:lang w:val="en-GB"/>
+        </w:rPr>
+        <w:t>o Approve or deny a request to rent a</w:t>
+      </w:r>
+      <w:bookmarkStart w:id="9" w:name="_GoBack"/>
+      <w:bookmarkEnd w:id="9"/>
+      <w:r>
+        <w:rPr>
+          <w:lang w:val="en-GB"/>
+        </w:rPr>
+        <w:t>ny gym’s court.</w:t>
       </w:r>
     </w:p>
     <w:p>
       <w:pPr>
         <w:ind w:left="720"/>
+        <w:jc w:val="both"/>
         <w:rPr>
           <w:lang w:val="en-GB"/>
         </w:rPr>
@@ -1968,13 +1962,15 @@
     </w:p>
     <w:p>
       <w:pPr>
-        <w:rPr>
-          <w:lang w:val="en-GB"/>
-        </w:rPr>
-      </w:pPr>
-    </w:p>
-    <w:p>
-      <w:pPr>
+        <w:jc w:val="both"/>
+        <w:rPr>
+          <w:lang w:val="en-GB"/>
+        </w:rPr>
+      </w:pPr>
+    </w:p>
+    <w:p>
+      <w:pPr>
+        <w:jc w:val="both"/>
         <w:rPr>
           <w:lang w:val="en-GB"/>
         </w:rPr>
@@ -1988,6 +1984,7 @@
     </w:p>
     <w:p>
       <w:pPr>
+        <w:jc w:val="both"/>
         <w:rPr>
           <w:lang w:val="en-GB"/>
         </w:rPr>
@@ -2002,13 +1999,15 @@
     </w:p>
     <w:p>
       <w:pPr>
-        <w:rPr>
-          <w:lang w:val="en-GB"/>
-        </w:rPr>
-      </w:pPr>
-    </w:p>
-    <w:p>
-      <w:pPr>
+        <w:jc w:val="both"/>
+        <w:rPr>
+          <w:lang w:val="en-GB"/>
+        </w:rPr>
+      </w:pPr>
+    </w:p>
+    <w:p>
+      <w:pPr>
+        <w:jc w:val="both"/>
         <w:rPr>
           <w:lang w:val="en-GB"/>
         </w:rPr>
@@ -2023,6 +2022,7 @@
     <w:p>
       <w:pPr>
         <w:ind w:left="720"/>
+        <w:jc w:val="both"/>
         <w:rPr>
           <w:lang w:val="en-GB"/>
         </w:rPr>
@@ -2041,6 +2041,7 @@
           <w:ilvl w:val="0"/>
           <w:numId w:val="1"/>
         </w:numPr>
+        <w:jc w:val="both"/>
         <w:rPr>
           <w:lang w:val="en-GB"/>
         </w:rPr>
@@ -2059,6 +2060,7 @@
           <w:ilvl w:val="0"/>
           <w:numId w:val="1"/>
         </w:numPr>
+        <w:jc w:val="both"/>
         <w:rPr>
           <w:lang w:val="en-GB"/>
         </w:rPr>
@@ -2077,6 +2079,7 @@
           <w:ilvl w:val="0"/>
           <w:numId w:val="1"/>
         </w:numPr>
+        <w:jc w:val="both"/>
         <w:rPr>
           <w:lang w:val="en-GB"/>
         </w:rPr>
@@ -2090,6 +2093,7 @@
     </w:p>
     <w:p>
       <w:pPr>
+        <w:jc w:val="both"/>
         <w:rPr>
           <w:b/>
           <w:sz w:val="34"/>
@@ -2104,20 +2108,12 @@
           <w:szCs w:val="34"/>
           <w:lang w:val="en-GB"/>
         </w:rPr>
-        <w:t>N</w:t>
-      </w:r>
-      <w:r>
-        <w:rPr>
-          <w:b/>
-          <w:sz w:val="34"/>
-          <w:szCs w:val="34"/>
-          <w:lang w:val="en-GB"/>
-        </w:rPr>
-        <w:t>on-functional requirements</w:t>
-      </w:r>
-    </w:p>
-    <w:p>
-      <w:pPr>
+        <w:t>Non-functional requirements</w:t>
+      </w:r>
+    </w:p>
+    <w:p>
+      <w:pPr>
+        <w:jc w:val="both"/>
         <w:rPr>
           <w:lang w:val="en-GB"/>
         </w:rPr>
@@ -2131,6 +2127,7 @@
     </w:p>
     <w:p>
       <w:pPr>
+        <w:jc w:val="both"/>
         <w:rPr>
           <w:lang w:val="en-GB"/>
         </w:rPr>
@@ -2143,6 +2140,7 @@
         <w:keepLines w:val="0"/>
         <w:spacing w:before="480"/>
         <w:contextualSpacing w:val="0"/>
+        <w:jc w:val="both"/>
         <w:rPr>
           <w:b/>
           <w:sz w:val="46"/>
@@ -2157,25 +2155,7 @@
           <w:szCs w:val="46"/>
           <w:lang w:val="en-GB"/>
         </w:rPr>
-        <w:t>A</w:t>
-      </w:r>
-      <w:r>
-        <w:rPr>
-          <w:b/>
-          <w:sz w:val="46"/>
-          <w:szCs w:val="46"/>
-          <w:lang w:val="en-GB"/>
-        </w:rPr>
-        <w:t xml:space="preserve">+ </w:t>
-      </w:r>
-      <w:r>
-        <w:rPr>
-          <w:b/>
-          <w:sz w:val="46"/>
-          <w:szCs w:val="46"/>
-          <w:lang w:val="en-GB"/>
-        </w:rPr>
-        <w:t>level requirements</w:t>
+        <w:t>A+ level requirements</w:t>
       </w:r>
     </w:p>
     <w:p>
@@ -2184,11 +2164,11 @@
         <w:autoSpaceDN w:val="0"/>
         <w:adjustRightInd w:val="0"/>
         <w:spacing w:line="240" w:lineRule="auto"/>
-        <w:rPr>
-          <w:lang w:val="en-GB"/>
-        </w:rPr>
-      </w:pPr>
-      <w:bookmarkStart w:id="9" w:name="_GoBack"/>
+        <w:jc w:val="both"/>
+        <w:rPr>
+          <w:lang w:val="en-GB"/>
+        </w:rPr>
+      </w:pPr>
       <w:r>
         <w:rPr>
           <w:lang w:val="en-GB"/>
@@ -2202,6 +2182,7 @@
         <w:autoSpaceDN w:val="0"/>
         <w:adjustRightInd w:val="0"/>
         <w:spacing w:line="240" w:lineRule="auto"/>
+        <w:jc w:val="both"/>
         <w:rPr>
           <w:lang w:val="en-GB"/>
         </w:rPr>
@@ -2213,6 +2194,7 @@
         <w:autoSpaceDN w:val="0"/>
         <w:adjustRightInd w:val="0"/>
         <w:spacing w:line="240" w:lineRule="auto"/>
+        <w:jc w:val="both"/>
         <w:rPr>
           <w:rFonts w:ascii="Calibri" w:hAnsi="Calibri" w:cs="Calibri"/>
           <w:lang w:val="en-GB"/>
@@ -2267,7 +2249,6 @@
         </w:rPr>
         <w:t>s expected to be 1 000-word long; illustrations are strongly recommended.</w:t>
       </w:r>
-      <w:bookmarkEnd w:id="9"/>
     </w:p>
     <w:sectPr>
       <w:pgSz w:w="11909" w:h="16834"/>
@@ -2280,7 +2261,7 @@
 </file>
 
 <file path=word/numbering.xml><?xml version="1.0" encoding="utf-8"?>
-<w:numbering xmlns:wpc="http://schemas.microsoft.com/office/word/2010/wordprocessingCanvas" xmlns:cx="http://schemas.microsoft.com/office/drawing/2014/chartex" xmlns:cx1="http://schemas.microsoft.com/office/drawing/2015/9/8/chartex" xmlns:cx2="http://schemas.microsoft.com/office/drawing/2015/10/21/chartex" xmlns:cx3="http://schemas.microsoft.com/office/drawing/2016/5/9/chartex" xmlns:cx4="http://schemas.microsoft.com/office/drawing/2016/5/10/chartex" xmlns:cx5="http://schemas.microsoft.com/office/drawing/2016/5/11/chartex" xmlns:mc="http://schemas.openxmlformats.org/markup-compatibility/2006" xmlns:o="urn:schemas-microsoft-com:office:office" xmlns:r="http://schemas.openxmlformats.org/officeDocument/2006/relationships" xmlns:m="http://schemas.openxmlformats.org/officeDocument/2006/math" xmlns:v="urn:schemas-microsoft-com:vml" xmlns:wp14="http://schemas.microsoft.com/office/word/2010/wordprocessingDrawing" xmlns:wp="http://schemas.openxmlformats.org/drawingml/2006/wordprocessingDrawing" xmlns:w10="urn:schemas-microsoft-com:office:word" xmlns:w="http://schemas.openxmlformats.org/wordprocessingml/2006/main" xmlns:w14="http://schemas.microsoft.com/office/word/2010/wordml" xmlns:w15="http://schemas.microsoft.com/office/word/2012/wordml" xmlns:w16se="http://schemas.microsoft.com/office/word/2015/wordml/symex" xmlns:wpg="http://schemas.microsoft.com/office/word/2010/wordprocessingGroup" xmlns:wpi="http://schemas.microsoft.com/office/word/2010/wordprocessingInk" xmlns:wne="http://schemas.microsoft.com/office/word/2006/wordml" xmlns:wps="http://schemas.microsoft.com/office/word/2010/wordprocessingShape" mc:Ignorable="w14 w15 w16se wp14">
+<w:numbering xmlns:wpc="http://schemas.microsoft.com/office/word/2010/wordprocessingCanvas" xmlns:cx="http://schemas.microsoft.com/office/drawing/2014/chartex" xmlns:cx1="http://schemas.microsoft.com/office/drawing/2015/9/8/chartex" xmlns:cx2="http://schemas.microsoft.com/office/drawing/2015/10/21/chartex" xmlns:cx3="http://schemas.microsoft.com/office/drawing/2016/5/9/chartex" xmlns:cx4="http://schemas.microsoft.com/office/drawing/2016/5/10/chartex" xmlns:cx5="http://schemas.microsoft.com/office/drawing/2016/5/11/chartex" xmlns:cx6="http://schemas.microsoft.com/office/drawing/2016/5/12/chartex" xmlns:cx7="http://schemas.microsoft.com/office/drawing/2016/5/13/chartex" xmlns:cx8="http://schemas.microsoft.com/office/drawing/2016/5/14/chartex" xmlns:mc="http://schemas.openxmlformats.org/markup-compatibility/2006" xmlns:o="urn:schemas-microsoft-com:office:office" xmlns:r="http://schemas.openxmlformats.org/officeDocument/2006/relationships" xmlns:m="http://schemas.openxmlformats.org/officeDocument/2006/math" xmlns:v="urn:schemas-microsoft-com:vml" xmlns:wp14="http://schemas.microsoft.com/office/word/2010/wordprocessingDrawing" xmlns:wp="http://schemas.openxmlformats.org/drawingml/2006/wordprocessingDrawing" xmlns:w10="urn:schemas-microsoft-com:office:word" xmlns:w="http://schemas.openxmlformats.org/wordprocessingml/2006/main" xmlns:w14="http://schemas.microsoft.com/office/word/2010/wordml" xmlns:w15="http://schemas.microsoft.com/office/word/2012/wordml" xmlns:w16se="http://schemas.microsoft.com/office/word/2015/wordml/symex" xmlns:wpg="http://schemas.microsoft.com/office/word/2010/wordprocessingGroup" xmlns:wpi="http://schemas.microsoft.com/office/word/2010/wordprocessingInk" xmlns:wne="http://schemas.microsoft.com/office/word/2006/wordml" xmlns:wps="http://schemas.microsoft.com/office/word/2010/wordprocessingShape" mc:Ignorable="w14 w15 w16se wp14">
   <w:abstractNum w:abstractNumId="0" w15:restartNumberingAfterBreak="0">
     <w:nsid w:val="546279C9"/>
     <w:multiLevelType w:val="hybridMultilevel"/>

</xml_diff>